<commit_message>
Added git link in docs
</commit_message>
<xml_diff>
--- a/doc/sp_phase1.docx
+++ b/doc/sp_phase1.docx
@@ -31,34 +31,52 @@
         <w:rPr>
           <w:lang w:val="sl-SI"/>
         </w:rPr>
-        <w:t xml:space="preserve"> </w:t>
-      </w:r>
-      <w:r>
-        <w:rPr>
-          <w:lang w:val="sl-SI"/>
-        </w:rPr>
-        <w:t>2015/2016</w:t>
-      </w:r>
-    </w:p>
-    <w:p>
-      <w:pPr>
-        <w:rPr>
-          <w:lang w:val="sl-SI"/>
-        </w:rPr>
-      </w:pPr>
-      <w:r>
-        <w:rPr>
-          <w:lang w:val="sl-SI"/>
-        </w:rPr>
-        <w:t>https://sp-edenarnica.herokuapp.com/#/</w:t>
-      </w:r>
-    </w:p>
-    <w:p>
-      <w:pPr>
-        <w:rPr>
-          <w:lang w:val="sl-SI"/>
-        </w:rPr>
-      </w:pPr>
+        <w:t xml:space="preserve"> 2015/2016</w:t>
+      </w:r>
+    </w:p>
+    <w:p>
+      <w:pPr>
+        <w:rPr>
+          <w:lang w:val="sl-SI"/>
+        </w:rPr>
+      </w:pPr>
+      <w:r>
+        <w:rPr>
+          <w:lang w:val="sl-SI"/>
+        </w:rPr>
+        <w:t xml:space="preserve">Link: </w:t>
+      </w:r>
+      <w:hyperlink r:id="rId4" w:history="1">
+        <w:r>
+          <w:rPr>
+            <w:rStyle w:val="Hyperlink"/>
+            <w:lang w:val="sl-SI"/>
+          </w:rPr>
+          <w:t>https://sp-edenarnica.herokuapp.com/#/</w:t>
+        </w:r>
+      </w:hyperlink>
+    </w:p>
+    <w:p>
+      <w:pPr>
+        <w:rPr>
+          <w:lang w:val="sl-SI"/>
+        </w:rPr>
+      </w:pPr>
+      <w:r>
+        <w:rPr>
+          <w:lang w:val="sl-SI"/>
+        </w:rPr>
+        <w:t xml:space="preserve">Source: </w:t>
+      </w:r>
+      <w:hyperlink r:id="rId5" w:history="1">
+        <w:r>
+          <w:rPr>
+            <w:rStyle w:val="Hyperlink"/>
+            <w:lang w:val="sl-SI"/>
+          </w:rPr>
+          <w:t>https://github.com/metodribic/eDenarnica</w:t>
+        </w:r>
+      </w:hyperlink>
     </w:p>
     <w:p>
       <w:pPr>
@@ -1178,6 +1196,17 @@
     <w:semiHidden/>
     <w:unhideWhenUsed/>
   </w:style>
+  <w:style w:type="character" w:styleId="Hyperlink">
+    <w:name w:val="Hyperlink"/>
+    <w:basedOn w:val="DefaultParagraphFont"/>
+    <w:uiPriority w:val="99"/>
+    <w:unhideWhenUsed/>
+    <w:rsid w:val="00812EA0"/>
+    <w:rPr>
+      <w:color w:val="0563C1" w:themeColor="hyperlink"/>
+      <w:u w:val="single"/>
+    </w:rPr>
+  </w:style>
 </w:styles>
 </file>
 

</xml_diff>